<commit_message>
Updated .docx file with new information
</commit_message>
<xml_diff>
--- a/Master Thesis - Word/test.docx
+++ b/Master Thesis - Word/test.docx
@@ -17,17 +17,8 @@
           <w:b/>
           <w:bCs/>
         </w:rPr>
-        <w:t xml:space="preserve">Virtual </w:t>
-      </w:r>
-      <w:proofErr w:type="spellStart"/>
-      <w:r>
-        <w:rPr>
-          <w:b/>
-          <w:bCs/>
-        </w:rPr>
-        <w:t>Environments</w:t>
-      </w:r>
-      <w:proofErr w:type="spellEnd"/>
+        <w:t>Virtual Environments</w:t>
+      </w:r>
       <w:r>
         <w:t>, VE) to oprogramowanie symulujące działanie sprzętu komputerowego.</w:t>
       </w:r>
@@ -46,62 +37,15 @@
       <w:r>
         <w:t>]. Działają one niezależnie od fizycznej struktury sprzętu. Tworzenie środowisk wirtualnych możliwe jest dzięki wykorzystaniu technologii wirtualizacji. Jest to technologia, wykorzystująca  środowisko logiczne do przekroczenia fizycznych ograniczeń sprzętowych [</w:t>
       </w:r>
-      <w:proofErr w:type="spellStart"/>
-      <w:r>
-        <w:t>Virtualization</w:t>
-      </w:r>
-      <w:proofErr w:type="spellEnd"/>
-      <w:r>
-        <w:t xml:space="preserve"> and Security </w:t>
-      </w:r>
-      <w:proofErr w:type="spellStart"/>
-      <w:r>
-        <w:t>Aspects</w:t>
-      </w:r>
-      <w:proofErr w:type="spellEnd"/>
-      <w:r>
-        <w:t xml:space="preserve">: </w:t>
-      </w:r>
-      <w:proofErr w:type="spellStart"/>
-      <w:r>
-        <w:t>An</w:t>
-      </w:r>
-      <w:proofErr w:type="spellEnd"/>
-      <w:r>
-        <w:t xml:space="preserve"> </w:t>
-      </w:r>
-      <w:proofErr w:type="spellStart"/>
-      <w:r>
-        <w:t>Overview</w:t>
-      </w:r>
-      <w:proofErr w:type="spellEnd"/>
+      <w:r>
+        <w:t>Virtualization and Security Aspects: An Overview</w:t>
+      </w:r>
       <w:r>
         <w:t xml:space="preserve">, </w:t>
       </w:r>
       <w:r>
-        <w:t xml:space="preserve">Rui </w:t>
-      </w:r>
-      <w:proofErr w:type="spellStart"/>
-      <w:r>
-        <w:t>Filipe</w:t>
-      </w:r>
-      <w:proofErr w:type="spellEnd"/>
-      <w:r>
-        <w:t xml:space="preserve"> Pereira, Rui Miguel Silva &amp; </w:t>
-      </w:r>
-      <w:proofErr w:type="spellStart"/>
-      <w:r>
-        <w:t>João</w:t>
-      </w:r>
-      <w:proofErr w:type="spellEnd"/>
-      <w:r>
-        <w:t xml:space="preserve"> Pedro </w:t>
-      </w:r>
-      <w:proofErr w:type="spellStart"/>
-      <w:r>
-        <w:t>Orvalho</w:t>
-      </w:r>
-      <w:proofErr w:type="spellEnd"/>
+        <w:t>Rui Filipe Pereira, Rui Miguel Silva &amp; João Pedro Orvalho</w:t>
+      </w:r>
       <w:r>
         <w:t>].</w:t>
       </w:r>
@@ -122,15 +66,7 @@
         <w:t xml:space="preserve"> </w:t>
       </w:r>
       <w:r>
-        <w:t xml:space="preserve">Wirtualny system operacyjny może być dowolny, np. Windows lub </w:t>
-      </w:r>
-      <w:proofErr w:type="spellStart"/>
-      <w:r>
-        <w:t>MacOS</w:t>
-      </w:r>
-      <w:proofErr w:type="spellEnd"/>
-      <w:r>
-        <w:t>, i nie jest ograniczony do jednego systemu operacyjnego na maszynie gospodarza.</w:t>
+        <w:t>Wirtualny system operacyjny może być dowolny, np. Windows lub MacOS, i nie jest ograniczony do jednego systemu operacyjnego na maszynie gospodarza.</w:t>
       </w:r>
       <w:r>
         <w:t xml:space="preserve"> </w:t>
@@ -192,6 +128,12 @@
           <w:lang w:val="en-US"/>
         </w:rPr>
       </w:pPr>
+      <w:r>
+        <w:rPr>
+          <w:lang w:val="en-US"/>
+        </w:rPr>
+        <w:t>Próbna próba</w:t>
+      </w:r>
     </w:p>
     <w:p>
       <w:pPr>

</xml_diff>